<commit_message>
fixed csv format issues
</commit_message>
<xml_diff>
--- a/outputs/orlando_output.docx
+++ b/outputs/orlando_output.docx
@@ -102,7 +102,7 @@
           </w:tcPr>
           <w:p>
             <w:r>
-              <w:t>2000</w:t>
+              <w:t>2625</w:t>
             </w:r>
           </w:p>
         </w:tc>
@@ -112,7 +112,7 @@
           </w:tcPr>
           <w:p>
             <w:r>
-              <w:t>52</w:t>
+              <w:t>126</w:t>
             </w:r>
           </w:p>
         </w:tc>
@@ -122,7 +122,7 @@
           </w:tcPr>
           <w:p>
             <w:r>
-              <w:t>-20</w:t>
+              <w:t>39</w:t>
             </w:r>
           </w:p>
         </w:tc>
@@ -132,7 +132,7 @@
           </w:tcPr>
           <w:p>
             <w:r>
-              <w:t>22</w:t>
+              <w:t>85</w:t>
             </w:r>
           </w:p>
         </w:tc>

</xml_diff>